<commit_message>
Fixing activity report bug and uploading new screenshot
</commit_message>
<xml_diff>
--- a/Tool/paxspl-tool/templates/activities.docx
+++ b/Tool/paxspl-tool/templates/activities.docx
@@ -14,7 +14,21 @@
           <w:b/>
           <w:bCs/>
         </w:rPr>
-        <w:t>Assembled Process</w:t>
+        <w:t>${</w:t>
+      </w:r>
+      <w:r>
+        <w:rPr>
+          <w:b/>
+          <w:bCs/>
+        </w:rPr>
+        <w:t>doc</w:t>
+      </w:r>
+      <w:r>
+        <w:rPr>
+          <w:b/>
+          <w:bCs/>
+        </w:rPr>
+        <w:t>}</w:t>
       </w:r>
     </w:p>
     <w:p>
@@ -1101,7 +1115,7 @@
 </file>
 
 <file path=customXml/itemProps1.xml><?xml version="1.0" encoding="utf-8"?>
-<ds:datastoreItem xmlns:ds="http://schemas.openxmlformats.org/officeDocument/2006/customXml" ds:itemID="{436B3F3E-B795-4E49-BB07-6C604B00666D}">
+<ds:datastoreItem xmlns:ds="http://schemas.openxmlformats.org/officeDocument/2006/customXml" ds:itemID="{8619E484-5B50-4DD7-9195-95399AAAB7DC}">
   <ds:schemaRefs>
     <ds:schemaRef ds:uri="http://schemas.openxmlformats.org/officeDocument/2006/bibliography"/>
   </ds:schemaRefs>

</xml_diff>